<commit_message>
view port doc update
</commit_message>
<xml_diff>
--- a/docs/安卓包装指南.docx
+++ b/docs/安卓包装指南.docx
@@ -7,98 +7,98 @@
         <w:pStyle w:val="2"/>
         <w:bidi w:val="0"/>
       </w:pPr>
+      <w:r>
+        <w:t>1：安卓的webView在默认情况下，不支持自定义viewPort的尺寸（终端设备都有自己默认的视口尺寸）</w:t>
+      </w:r>
+    </w:p>
+    <w:p>
+      <w:pPr>
+        <w:pStyle w:val="3"/>
+        <w:bidi w:val="0"/>
+      </w:pPr>
+      <w:r>
+        <w:t>添加代码</w:t>
+      </w:r>
+    </w:p>
+    <w:p/>
+    <w:p>
+      <w:pPr>
+        <w:bidi w:val="0"/>
+      </w:pPr>
+      <w:r>
+        <w:rPr>
+          <w:rFonts w:hint="default"/>
+        </w:rPr>
+        <w:t>if(appView == null)</w:t>
+      </w:r>
+      <w:r>
+        <w:rPr>
+          <w:rFonts w:hint="default"/>
+        </w:rPr>
+        <w:br w:type="textWrapping"/>
+      </w:r>
+      <w:r>
+        <w:rPr>
+          <w:rFonts w:hint="default"/>
+        </w:rPr>
+        <w:t xml:space="preserve">    init();</w:t>
+      </w:r>
+      <w:r>
+        <w:rPr>
+          <w:rFonts w:hint="default"/>
+        </w:rPr>
+        <w:br w:type="textWrapping"/>
+      </w:r>
+      <w:r>
+        <w:rPr>
+          <w:rFonts w:hint="default"/>
+        </w:rPr>
+        <w:br w:type="textWrapping"/>
+      </w:r>
+      <w:r>
+        <w:rPr>
+          <w:rFonts w:hint="default"/>
+        </w:rPr>
+        <w:t>WebView webView = (WebView)appView.getView();</w:t>
+      </w:r>
+      <w:r>
+        <w:rPr>
+          <w:rFonts w:hint="default"/>
+        </w:rPr>
+        <w:br w:type="textWrapping"/>
+      </w:r>
+      <w:r>
+        <w:rPr>
+          <w:rFonts w:hint="default"/>
+        </w:rPr>
+        <w:t>WebSettings settings = webView.getSettings();</w:t>
+      </w:r>
+      <w:r>
+        <w:rPr>
+          <w:rFonts w:hint="default"/>
+        </w:rPr>
+        <w:br w:type="textWrapping"/>
+      </w:r>
+      <w:r>
+        <w:rPr>
+          <w:rFonts w:hint="default"/>
+        </w:rPr>
+        <w:t>settings.setLoadWithOverviewMode(true);</w:t>
+      </w:r>
+      <w:r>
+        <w:rPr>
+          <w:rFonts w:hint="default"/>
+        </w:rPr>
+        <w:br w:type="textWrapping"/>
+      </w:r>
+      <w:r>
+        <w:rPr>
+          <w:rFonts w:hint="default"/>
+        </w:rPr>
+        <w:t>settings.setUseWideViewPort(true);</w:t>
+      </w:r>
       <w:bookmarkStart w:id="0" w:name="_GoBack"/>
       <w:bookmarkEnd w:id="0"/>
-      <w:r>
-        <w:t>1：安卓的webView在默认情况下，不支持自定义viewPort的尺寸（终端设备都有自己默认的视口尺寸）</w:t>
-      </w:r>
-    </w:p>
-    <w:p>
-      <w:pPr>
-        <w:pStyle w:val="3"/>
-        <w:bidi w:val="0"/>
-      </w:pPr>
-      <w:r>
-        <w:t>添加代码</w:t>
-      </w:r>
-    </w:p>
-    <w:p/>
-    <w:p>
-      <w:pPr>
-        <w:bidi w:val="0"/>
-      </w:pPr>
-      <w:r>
-        <w:rPr>
-          <w:rFonts w:hint="default"/>
-        </w:rPr>
-        <w:t>if(appView == null)</w:t>
-      </w:r>
-      <w:r>
-        <w:rPr>
-          <w:rFonts w:hint="default"/>
-        </w:rPr>
-        <w:br w:type="textWrapping"/>
-      </w:r>
-      <w:r>
-        <w:rPr>
-          <w:rFonts w:hint="default"/>
-        </w:rPr>
-        <w:t xml:space="preserve">    init();</w:t>
-      </w:r>
-      <w:r>
-        <w:rPr>
-          <w:rFonts w:hint="default"/>
-        </w:rPr>
-        <w:br w:type="textWrapping"/>
-      </w:r>
-      <w:r>
-        <w:rPr>
-          <w:rFonts w:hint="default"/>
-        </w:rPr>
-        <w:br w:type="textWrapping"/>
-      </w:r>
-      <w:r>
-        <w:rPr>
-          <w:rFonts w:hint="default"/>
-        </w:rPr>
-        <w:t>WebView webView = (WebView)appView.getView();</w:t>
-      </w:r>
-      <w:r>
-        <w:rPr>
-          <w:rFonts w:hint="default"/>
-        </w:rPr>
-        <w:br w:type="textWrapping"/>
-      </w:r>
-      <w:r>
-        <w:rPr>
-          <w:rFonts w:hint="default"/>
-        </w:rPr>
-        <w:t>WebSettings settings = webView.getSettings();</w:t>
-      </w:r>
-      <w:r>
-        <w:rPr>
-          <w:rFonts w:hint="default"/>
-        </w:rPr>
-        <w:br w:type="textWrapping"/>
-      </w:r>
-      <w:r>
-        <w:rPr>
-          <w:rFonts w:hint="default"/>
-        </w:rPr>
-        <w:t>settings.setLoadWithOverviewMode(true);</w:t>
-      </w:r>
-      <w:r>
-        <w:rPr>
-          <w:rFonts w:hint="default"/>
-        </w:rPr>
-        <w:br w:type="textWrapping"/>
-      </w:r>
-      <w:r>
-        <w:rPr>
-          <w:rFonts w:hint="default"/>
-        </w:rPr>
-        <w:t>settings.setUseWideViewPort(true);</w:t>
-      </w:r>
     </w:p>
     <w:p/>
     <w:p/>
@@ -261,7 +261,7 @@
       </w:r>
       <w:r>
         <w:rPr>
-          <w:rStyle w:val="7"/>
+          <w:rStyle w:val="8"/>
           <w:rFonts w:ascii="宋体" w:hAnsi="宋体" w:eastAsia="宋体" w:cs="宋体"/>
           <w:sz w:val="24"/>
           <w:szCs w:val="24"/>
@@ -339,8 +339,140 @@
           </wp:inline>
         </w:drawing>
       </w:r>
-    </w:p>
-    <w:p/>
+      <w:r>
+        <w:drawing>
+          <wp:inline distT="0" distB="0" distL="114300" distR="114300">
+            <wp:extent cx="5273675" cy="473075"/>
+            <wp:effectExtent l="0" t="0" r="3175" b="3175"/>
+            <wp:docPr id="5" name="图片 1"/>
+            <wp:cNvGraphicFramePr>
+              <a:graphicFrameLocks xmlns:a="http://schemas.openxmlformats.org/drawingml/2006/main" noChangeAspect="1"/>
+            </wp:cNvGraphicFramePr>
+            <a:graphic xmlns:a="http://schemas.openxmlformats.org/drawingml/2006/main">
+              <a:graphicData uri="http://schemas.openxmlformats.org/drawingml/2006/picture">
+                <pic:pic xmlns:pic="http://schemas.openxmlformats.org/drawingml/2006/picture">
+                  <pic:nvPicPr>
+                    <pic:cNvPr id="5" name="图片 1"/>
+                    <pic:cNvPicPr>
+                      <a:picLocks noChangeAspect="1"/>
+                    </pic:cNvPicPr>
+                  </pic:nvPicPr>
+                  <pic:blipFill>
+                    <a:blip r:embed="rId7"/>
+                    <a:stretch>
+                      <a:fillRect/>
+                    </a:stretch>
+                  </pic:blipFill>
+                  <pic:spPr>
+                    <a:xfrm>
+                      <a:off x="0" y="0"/>
+                      <a:ext cx="5273675" cy="473075"/>
+                    </a:xfrm>
+                    <a:prstGeom prst="rect">
+                      <a:avLst/>
+                    </a:prstGeom>
+                    <a:noFill/>
+                    <a:ln>
+                      <a:noFill/>
+                    </a:ln>
+                  </pic:spPr>
+                </pic:pic>
+              </a:graphicData>
+            </a:graphic>
+          </wp:inline>
+        </w:drawing>
+      </w:r>
+    </w:p>
+    <w:p>
+      <w:r>
+        <w:drawing>
+          <wp:inline distT="0" distB="0" distL="114300" distR="114300">
+            <wp:extent cx="5266055" cy="807085"/>
+            <wp:effectExtent l="0" t="0" r="10795" b="12065"/>
+            <wp:docPr id="8" name="图片 2"/>
+            <wp:cNvGraphicFramePr>
+              <a:graphicFrameLocks xmlns:a="http://schemas.openxmlformats.org/drawingml/2006/main" noChangeAspect="1"/>
+            </wp:cNvGraphicFramePr>
+            <a:graphic xmlns:a="http://schemas.openxmlformats.org/drawingml/2006/main">
+              <a:graphicData uri="http://schemas.openxmlformats.org/drawingml/2006/picture">
+                <pic:pic xmlns:pic="http://schemas.openxmlformats.org/drawingml/2006/picture">
+                  <pic:nvPicPr>
+                    <pic:cNvPr id="8" name="图片 2"/>
+                    <pic:cNvPicPr>
+                      <a:picLocks noChangeAspect="1"/>
+                    </pic:cNvPicPr>
+                  </pic:nvPicPr>
+                  <pic:blipFill>
+                    <a:blip r:embed="rId8"/>
+                    <a:stretch>
+                      <a:fillRect/>
+                    </a:stretch>
+                  </pic:blipFill>
+                  <pic:spPr>
+                    <a:xfrm>
+                      <a:off x="0" y="0"/>
+                      <a:ext cx="5266055" cy="807085"/>
+                    </a:xfrm>
+                    <a:prstGeom prst="rect">
+                      <a:avLst/>
+                    </a:prstGeom>
+                    <a:noFill/>
+                    <a:ln>
+                      <a:noFill/>
+                    </a:ln>
+                  </pic:spPr>
+                </pic:pic>
+              </a:graphicData>
+            </a:graphic>
+          </wp:inline>
+        </w:drawing>
+      </w:r>
+    </w:p>
+    <w:p>
+      <w:r>
+        <w:drawing>
+          <wp:inline distT="0" distB="0" distL="114300" distR="114300">
+            <wp:extent cx="5263515" cy="1162685"/>
+            <wp:effectExtent l="0" t="0" r="13335" b="18415"/>
+            <wp:docPr id="9" name="图片 3"/>
+            <wp:cNvGraphicFramePr>
+              <a:graphicFrameLocks xmlns:a="http://schemas.openxmlformats.org/drawingml/2006/main" noChangeAspect="1"/>
+            </wp:cNvGraphicFramePr>
+            <a:graphic xmlns:a="http://schemas.openxmlformats.org/drawingml/2006/main">
+              <a:graphicData uri="http://schemas.openxmlformats.org/drawingml/2006/picture">
+                <pic:pic xmlns:pic="http://schemas.openxmlformats.org/drawingml/2006/picture">
+                  <pic:nvPicPr>
+                    <pic:cNvPr id="9" name="图片 3"/>
+                    <pic:cNvPicPr>
+                      <a:picLocks noChangeAspect="1"/>
+                    </pic:cNvPicPr>
+                  </pic:nvPicPr>
+                  <pic:blipFill>
+                    <a:blip r:embed="rId9"/>
+                    <a:stretch>
+                      <a:fillRect/>
+                    </a:stretch>
+                  </pic:blipFill>
+                  <pic:spPr>
+                    <a:xfrm>
+                      <a:off x="0" y="0"/>
+                      <a:ext cx="5263515" cy="1162685"/>
+                    </a:xfrm>
+                    <a:prstGeom prst="rect">
+                      <a:avLst/>
+                    </a:prstGeom>
+                    <a:noFill/>
+                    <a:ln>
+                      <a:noFill/>
+                    </a:ln>
+                  </pic:spPr>
+                </pic:pic>
+              </a:graphicData>
+            </a:graphic>
+          </wp:inline>
+        </w:drawing>
+      </w:r>
+    </w:p>
     <w:p>
       <w:pPr>
         <w:pStyle w:val="3"/>
@@ -370,7 +502,7 @@
                     </pic:cNvPicPr>
                   </pic:nvPicPr>
                   <pic:blipFill>
-                    <a:blip r:embed="rId7"/>
+                    <a:blip r:embed="rId10"/>
                     <a:stretch>
                       <a:fillRect/>
                     </a:stretch>
@@ -415,7 +547,7 @@
                     </pic:cNvPicPr>
                   </pic:nvPicPr>
                   <pic:blipFill>
-                    <a:blip r:embed="rId8"/>
+                    <a:blip r:embed="rId11"/>
                     <a:stretch>
                       <a:fillRect/>
                     </a:stretch>
@@ -509,7 +641,7 @@
                     </pic:cNvPicPr>
                   </pic:nvPicPr>
                   <pic:blipFill>
-                    <a:blip r:embed="rId9"/>
+                    <a:blip r:embed="rId12"/>
                     <a:stretch>
                       <a:fillRect/>
                     </a:stretch>
@@ -566,7 +698,7 @@
         <w:widowControl/>
         <w:suppressLineNumbers w:val="0"/>
         <w:rPr>
-          <w:rStyle w:val="8"/>
+          <w:rStyle w:val="9"/>
         </w:rPr>
       </w:pPr>
       <w:r>
@@ -581,12 +713,12 @@
         <w:widowControl/>
         <w:suppressLineNumbers w:val="0"/>
         <w:rPr>
-          <w:rStyle w:val="8"/>
-        </w:rPr>
-      </w:pPr>
-      <w:r>
-        <w:rPr>
-          <w:rStyle w:val="8"/>
+          <w:rStyle w:val="9"/>
+        </w:rPr>
+      </w:pPr>
+      <w:r>
+        <w:rPr>
+          <w:rStyle w:val="9"/>
         </w:rPr>
         <w:t xml:space="preserve">    </w:t>
       </w:r>
@@ -604,7 +736,7 @@
       </w:pPr>
       <w:r>
         <w:rPr>
-          <w:rStyle w:val="8"/>
+          <w:rStyle w:val="9"/>
         </w:rPr>
         <w:t xml:space="preserve">    </w:t>
       </w:r>
@@ -644,7 +776,7 @@
         <w:widowControl/>
         <w:suppressLineNumbers w:val="0"/>
         <w:rPr>
-          <w:rStyle w:val="8"/>
+          <w:rStyle w:val="9"/>
         </w:rPr>
       </w:pPr>
       <w:r>
@@ -659,12 +791,12 @@
         <w:widowControl/>
         <w:suppressLineNumbers w:val="0"/>
         <w:rPr>
-          <w:rStyle w:val="8"/>
-        </w:rPr>
-      </w:pPr>
-      <w:r>
-        <w:rPr>
-          <w:rStyle w:val="8"/>
+          <w:rStyle w:val="9"/>
+        </w:rPr>
+      </w:pPr>
+      <w:r>
+        <w:rPr>
+          <w:rStyle w:val="9"/>
         </w:rPr>
         <w:t xml:space="preserve">        ...</w:t>
       </w:r>
@@ -1026,12 +1158,12 @@
       <w:sz w:val="32"/>
     </w:rPr>
   </w:style>
-  <w:style w:type="character" w:default="1" w:styleId="6">
+  <w:style w:type="character" w:default="1" w:styleId="7">
     <w:name w:val="Default Paragraph Font"/>
     <w:semiHidden/>
     <w:uiPriority w:val="0"/>
   </w:style>
-  <w:style w:type="table" w:default="1" w:styleId="9">
+  <w:style w:type="table" w:default="1" w:styleId="6">
     <w:name w:val="Normal Table"/>
     <w:semiHidden/>
     <w:uiPriority w:val="0"/>
@@ -1092,18 +1224,18 @@
       <w:lang w:val="en-US" w:eastAsia="zh-CN" w:bidi="ar"/>
     </w:rPr>
   </w:style>
-  <w:style w:type="character" w:styleId="7">
+  <w:style w:type="character" w:styleId="8">
     <w:name w:val="Hyperlink"/>
-    <w:basedOn w:val="6"/>
+    <w:basedOn w:val="7"/>
     <w:uiPriority w:val="0"/>
     <w:rPr>
       <w:color w:val="0000FF"/>
       <w:u w:val="single"/>
     </w:rPr>
   </w:style>
-  <w:style w:type="character" w:styleId="8">
+  <w:style w:type="character" w:styleId="9">
     <w:name w:val="HTML Code"/>
-    <w:basedOn w:val="6"/>
+    <w:basedOn w:val="7"/>
     <w:uiPriority w:val="0"/>
     <w:rPr>
       <w:rFonts w:ascii="DejaVu Sans" w:hAnsi="DejaVu Sans"/>

</xml_diff>